<commit_message>
Working on bugs, does not work
</commit_message>
<xml_diff>
--- a/Assignment 4/CA4 - Report.docx
+++ b/Assignment 4/CA4 - Report.docx
@@ -83,368 +83,19 @@
         <w:spacing w:before="240"/>
       </w:pPr>
       <w:r>
-        <w:tab/>
-        <w:t>To get accurate M for my bisection method, I calculated the first 3 roots manually. I then used the difference between root 3 and root 2 to calculate my a &amp; b values (my interval is [a, b]) for the 4</w:t>
-      </w:r>
-      <w:r>
-        <w:rPr>
-          <w:vertAlign w:val="superscript"/>
-        </w:rPr>
-        <w:t>th</w:t>
-      </w:r>
-      <w:r>
-        <w:t xml:space="preserve"> root. That is, a</w:t>
-      </w:r>
-      <w:r>
-        <w:rPr>
-          <w:vertAlign w:val="subscript"/>
-        </w:rPr>
-        <w:t>4</w:t>
-      </w:r>
-      <w:r>
-        <w:t xml:space="preserve"> = a</w:t>
-      </w:r>
-      <w:r>
-        <w:rPr>
-          <w:vertAlign w:val="subscript"/>
-        </w:rPr>
-        <w:t>3</w:t>
-      </w:r>
-      <w:r>
-        <w:t xml:space="preserve"> + diff, and b</w:t>
-      </w:r>
-      <w:r>
-        <w:rPr>
-          <w:vertAlign w:val="subscript"/>
-        </w:rPr>
-        <w:t>4</w:t>
-      </w:r>
-      <w:r>
-        <w:t xml:space="preserve">  =  b</w:t>
-      </w:r>
-      <w:r>
-        <w:rPr>
-          <w:vertAlign w:val="subscript"/>
-        </w:rPr>
-        <w:t>3</w:t>
-      </w:r>
-      <w:r>
-        <w:t xml:space="preserve">  + diff, where diff is the difference, in terms of x, between p</w:t>
-      </w:r>
-      <w:r>
-        <w:rPr>
-          <w:vertAlign w:val="subscript"/>
-        </w:rPr>
-        <w:t>3</w:t>
-      </w:r>
-      <w:r>
-        <w:t xml:space="preserve"> and p</w:t>
-      </w:r>
-      <w:r>
-        <w:rPr>
-          <w:vertAlign w:val="subscript"/>
-        </w:rPr>
-        <w:t>2</w:t>
-      </w:r>
-      <w:r>
-        <w:t>. I then automated this process, to generate the generalized statement: a</w:t>
-      </w:r>
-      <w:r>
-        <w:rPr>
-          <w:vertAlign w:val="subscript"/>
-        </w:rPr>
-        <w:t>n</w:t>
-      </w:r>
-      <w:r>
-        <w:t xml:space="preserve"> = a</w:t>
-      </w:r>
-      <w:r>
-        <w:rPr>
-          <w:vertAlign w:val="subscript"/>
-        </w:rPr>
-        <w:t>n-1</w:t>
-      </w:r>
-      <w:r>
-        <w:t xml:space="preserve"> + diff</w:t>
-      </w:r>
-      <w:r>
-        <w:rPr>
-          <w:vertAlign w:val="subscript"/>
-        </w:rPr>
-        <w:t>n</w:t>
-      </w:r>
-      <w:r>
-        <w:t>, b</w:t>
-      </w:r>
-      <w:r>
-        <w:rPr>
-          <w:vertAlign w:val="subscript"/>
-        </w:rPr>
-        <w:t xml:space="preserve">n </w:t>
-      </w:r>
-      <w:r>
-        <w:t>= b</w:t>
-      </w:r>
-      <w:r>
-        <w:rPr>
-          <w:vertAlign w:val="subscript"/>
-        </w:rPr>
-        <w:t>n-1</w:t>
-      </w:r>
-      <w:r>
-        <w:t xml:space="preserve"> + diff</w:t>
-      </w:r>
-      <w:r>
-        <w:rPr>
-          <w:vertAlign w:val="subscript"/>
-        </w:rPr>
-        <w:t>n</w:t>
-      </w:r>
-      <w:r>
-        <w:t>, where diff</w:t>
-      </w:r>
-      <w:r>
-        <w:rPr>
-          <w:vertAlign w:val="subscript"/>
-        </w:rPr>
-        <w:t xml:space="preserve">n </w:t>
-      </w:r>
-      <w:r>
-        <w:t>= |p</w:t>
-      </w:r>
-      <w:r>
-        <w:rPr>
-          <w:vertAlign w:val="subscript"/>
-        </w:rPr>
-        <w:t>n-1</w:t>
-      </w:r>
-      <w:r>
-        <w:t xml:space="preserve"> – p</w:t>
-      </w:r>
-      <w:r>
-        <w:rPr>
-          <w:vertAlign w:val="subscript"/>
-        </w:rPr>
-        <w:t>n-2</w:t>
-      </w:r>
-      <w:r>
-        <w:t>|. This worked for relatively small M, but as I increased the size of M over 200, this became an issue as the interval would result in same signs for J</w:t>
-      </w:r>
-      <w:r>
-        <w:rPr>
-          <w:vertAlign w:val="subscript"/>
-        </w:rPr>
-        <w:t>0</w:t>
-      </w:r>
-      <w:r>
-        <w:t>(a</w:t>
-      </w:r>
-      <w:r>
-        <w:rPr>
-          <w:vertAlign w:val="subscript"/>
-        </w:rPr>
-        <w:t>n</w:t>
-      </w:r>
-      <w:r>
-        <w:t>) and J</w:t>
-      </w:r>
-      <w:r>
-        <w:rPr>
-          <w:vertAlign w:val="subscript"/>
-        </w:rPr>
-        <w:t>0</w:t>
-      </w:r>
-      <w:r>
-        <w:t>(b</w:t>
-      </w:r>
-      <w:r>
-        <w:rPr>
-          <w:vertAlign w:val="subscript"/>
-        </w:rPr>
-        <w:t>n</w:t>
-      </w:r>
-      <w:r>
-        <w:t>). To resolve this issue, I added a small section of code that increments b</w:t>
-      </w:r>
-      <w:r>
-        <w:rPr>
-          <w:vertAlign w:val="subscript"/>
-        </w:rPr>
-        <w:t xml:space="preserve">n </w:t>
-      </w:r>
-      <w:r>
-        <w:t xml:space="preserve">by one until the signs for </w:t>
-      </w:r>
-      <w:r>
-        <w:t>J</w:t>
-      </w:r>
-      <w:r>
-        <w:rPr>
-          <w:vertAlign w:val="subscript"/>
-        </w:rPr>
-        <w:t>0</w:t>
-      </w:r>
-      <w:r>
-        <w:t>(a</w:t>
-      </w:r>
-      <w:r>
-        <w:rPr>
-          <w:vertAlign w:val="subscript"/>
-        </w:rPr>
-        <w:t>n</w:t>
-      </w:r>
-      <w:r>
-        <w:t>)</w:t>
-      </w:r>
-      <w:r>
-        <w:t xml:space="preserve"> and </w:t>
-      </w:r>
-      <w:r>
-        <w:t>J</w:t>
-      </w:r>
-      <w:r>
-        <w:rPr>
-          <w:vertAlign w:val="subscript"/>
-        </w:rPr>
-        <w:t>0</w:t>
-      </w:r>
-      <w:r>
-        <w:t>(b</w:t>
-      </w:r>
-      <w:r>
-        <w:rPr>
-          <w:vertAlign w:val="subscript"/>
-        </w:rPr>
-        <w:t>n</w:t>
-      </w:r>
-      <w:r>
-        <w:t>)</w:t>
-      </w:r>
-      <w:r>
-        <w:t xml:space="preserve"> are opposites. I then added some code that checks to make sure the error produced by the bisection method did not go over </w:t>
-      </w:r>
-      <w:r>
-        <w:t>1x10</w:t>
-      </w:r>
-      <w:r>
-        <w:rPr>
-          <w:vertAlign w:val="superscript"/>
-        </w:rPr>
-        <w:t>-5</w:t>
-      </w:r>
-      <w:r>
-        <w:t>. I also set my tolerance for the bisection method to 1x10</w:t>
-      </w:r>
-      <w:r>
-        <w:rPr>
-          <w:vertAlign w:val="superscript"/>
-        </w:rPr>
-        <w:t>-</w:t>
-      </w:r>
-      <w:r>
-        <w:rPr>
-          <w:vertAlign w:val="superscript"/>
-        </w:rPr>
-        <w:t>12</w:t>
-      </w:r>
-      <w:r>
-        <w:t xml:space="preserve"> as this is the lowest tolerance that allows the script to run in reasonable time on my computer.</w:t>
-      </w:r>
-      <w:r>
-        <w:t xml:space="preserve">  Once this was all in place, I increased the value of M gradually to get to M = 5000</w:t>
-      </w:r>
-      <w:r>
-        <w:t xml:space="preserve">, </w:t>
-      </w:r>
-      <w:r>
-        <w:t>as</w:t>
-      </w:r>
-      <w:r>
-        <w:t xml:space="preserve"> once again</w:t>
-      </w:r>
-      <w:r>
-        <w:t xml:space="preserve"> this is the maximum M that allows the script to produce results in reasonable time. The error produced by the bisection method also stays below 1x10</w:t>
-      </w:r>
-      <w:r>
-        <w:rPr>
-          <w:vertAlign w:val="superscript"/>
-        </w:rPr>
-        <w:t>-5</w:t>
-      </w:r>
-      <w:r>
-        <w:t xml:space="preserve"> for this value of M.</w:t>
-      </w:r>
-      <w:r>
-        <w:t xml:space="preserve"> </w:t>
-      </w:r>
-    </w:p>
-    <w:p>
-      <w:pPr>
-        <w:spacing w:before="240"/>
-      </w:pPr>
-      <w:r>
-        <w:t>I wanted the program to execute in reasonable time (less than 5 seconds), while also aiming for more accuracy by picking a large enough M and small enough TOL to get accurate results. In this scenario, the more accurate I can make M and TOL, the more robust my script is, as these have a bounding effect on the error for my bisection method.</w:t>
-      </w:r>
-    </w:p>
-    <w:p>
-      <w:pPr>
-        <w:spacing w:before="240"/>
-      </w:pPr>
-      <w:r>
-        <w:t>For the determination of my a &amp; b values, I wanted to be as efficient as possible, which I did by automatically adding the difference between the previous two roots. However, this method of determining the a &amp; b values did not prove to be robust, and as such I added the incrementation algorithm for b previously detailed. This method for finding a &amp; b is also accurate, as I noticed the difference between roots stays relatively the same, only s</w:t>
-      </w:r>
-      <w:r>
-        <w:t>lightly decreasing overtime, and as such I made the difference used to calculate a</w:t>
-      </w:r>
-      <w:r>
-        <w:rPr>
-          <w:vertAlign w:val="subscript"/>
-        </w:rPr>
-        <w:t>n+1</w:t>
-      </w:r>
-      <w:r>
-        <w:t xml:space="preserve"> and b</w:t>
-      </w:r>
-      <w:r>
-        <w:rPr>
-          <w:vertAlign w:val="subscript"/>
-        </w:rPr>
-        <w:t>n+1</w:t>
-      </w:r>
-      <w:r>
-        <w:t xml:space="preserve"> dynamic.</w:t>
-      </w:r>
-    </w:p>
-    <w:p>
-      <w:pPr>
-        <w:pStyle w:val="Heading1"/>
-      </w:pPr>
-      <w:r>
-        <w:t>The Results:</w:t>
-      </w:r>
-    </w:p>
-    <w:p>
-      <w:r>
-        <w:t xml:space="preserve">I found my </w:t>
-      </w:r>
-    </w:p>
-    <w:p>
-      <w:pPr>
-        <w:rPr>
-          <w:rFonts w:eastAsiaTheme="minorEastAsia"/>
-          <w:noProof/>
-        </w:rPr>
-      </w:pPr>
-      <w:r>
-        <w:rPr>
-          <w:noProof/>
-        </w:rPr>
-        <w:lastRenderedPageBreak/>
         <w:drawing>
-          <wp:inline distT="0" distB="0" distL="0" distR="0" wp14:anchorId="3E56ADC5" wp14:editId="1E55369C">
-            <wp:extent cx="3925019" cy="1793096"/>
+          <wp:anchor distT="0" distB="0" distL="114300" distR="114300" simplePos="0" relativeHeight="251658240" behindDoc="1" locked="0" layoutInCell="1" allowOverlap="1" wp14:anchorId="5608D411" wp14:editId="1131D858">
+            <wp:simplePos x="0" y="0"/>
+            <wp:positionH relativeFrom="margin">
+              <wp:align>right</wp:align>
+            </wp:positionH>
+            <wp:positionV relativeFrom="paragraph">
+              <wp:posOffset>2228215</wp:posOffset>
+            </wp:positionV>
+            <wp:extent cx="3740150" cy="1866900"/>
             <wp:effectExtent l="0" t="0" r="0" b="0"/>
-            <wp:docPr id="2" name="Picture 2" descr="Chart, line chart&#10;&#10;Description automatically generated"/>
+            <wp:wrapSquare wrapText="bothSides"/>
+            <wp:docPr id="1" name="Picture 1" descr="Text&#10;&#10;Description automatically generated"/>
             <wp:cNvGraphicFramePr>
               <a:graphicFrameLocks xmlns:a="http://schemas.openxmlformats.org/drawingml/2006/main" noChangeAspect="1"/>
             </wp:cNvGraphicFramePr>
@@ -452,11 +103,17 @@
               <a:graphicData uri="http://schemas.openxmlformats.org/drawingml/2006/picture">
                 <pic:pic xmlns:pic="http://schemas.openxmlformats.org/drawingml/2006/picture">
                   <pic:nvPicPr>
-                    <pic:cNvPr id="2" name="Picture 2" descr="Chart, line chart&#10;&#10;Description automatically generated"/>
+                    <pic:cNvPr id="1" name="Picture 1" descr="Text&#10;&#10;Description automatically generated"/>
                     <pic:cNvPicPr/>
                   </pic:nvPicPr>
                   <pic:blipFill>
-                    <a:blip r:embed="rId9"/>
+                    <a:blip r:embed="rId9">
+                      <a:extLst>
+                        <a:ext uri="{28A0092B-C50C-407E-A947-70E740481C1C}">
+                          <a14:useLocalDpi xmlns:a14="http://schemas.microsoft.com/office/drawing/2010/main" val="0"/>
+                        </a:ext>
+                      </a:extLst>
+                    </a:blip>
                     <a:stretch>
                       <a:fillRect/>
                     </a:stretch>
@@ -464,7 +121,7 @@
                   <pic:spPr>
                     <a:xfrm>
                       <a:off x="0" y="0"/>
-                      <a:ext cx="3930745" cy="1795712"/>
+                      <a:ext cx="3740150" cy="1866900"/>
                     </a:xfrm>
                     <a:prstGeom prst="rect">
                       <a:avLst/>
@@ -473,53 +130,700 @@
                 </pic:pic>
               </a:graphicData>
             </a:graphic>
-          </wp:inline>
+            <wp14:sizeRelH relativeFrom="margin">
+              <wp14:pctWidth>0</wp14:pctWidth>
+            </wp14:sizeRelH>
+            <wp14:sizeRelV relativeFrom="margin">
+              <wp14:pctHeight>0</wp14:pctHeight>
+            </wp14:sizeRelV>
+          </wp:anchor>
         </w:drawing>
       </w:r>
       <w:r>
+        <w:tab/>
+        <w:t>To get accurate M for my bisection method, I calculated the first 3 roots manually. I then used the difference between root 3 and root 2 to calculate my</w:t>
+      </w:r>
+      <w:r>
+        <w:t xml:space="preserve"> interval [a, b]</w:t>
+      </w:r>
+      <w:r>
+        <w:t xml:space="preserve"> for the 4</w:t>
+      </w:r>
+      <w:r>
+        <w:rPr>
+          <w:vertAlign w:val="superscript"/>
+        </w:rPr>
+        <w:t>th</w:t>
+      </w:r>
+      <w:r>
+        <w:t xml:space="preserve"> root</w:t>
+      </w:r>
+      <w:r>
+        <w:t>, where</w:t>
+      </w:r>
+      <w:r>
+        <w:t xml:space="preserve"> a</w:t>
+      </w:r>
+      <w:r>
+        <w:rPr>
+          <w:vertAlign w:val="subscript"/>
+        </w:rPr>
+        <w:t>4</w:t>
+      </w:r>
+      <w:r>
+        <w:t xml:space="preserve"> = a</w:t>
+      </w:r>
+      <w:r>
+        <w:rPr>
+          <w:vertAlign w:val="subscript"/>
+        </w:rPr>
+        <w:t>3</w:t>
+      </w:r>
+      <w:r>
+        <w:t xml:space="preserve"> + diff, and b</w:t>
+      </w:r>
+      <w:r>
+        <w:rPr>
+          <w:vertAlign w:val="subscript"/>
+        </w:rPr>
+        <w:t>4</w:t>
+      </w:r>
+      <w:r>
+        <w:t xml:space="preserve">  =  b</w:t>
+      </w:r>
+      <w:r>
+        <w:rPr>
+          <w:vertAlign w:val="subscript"/>
+        </w:rPr>
+        <w:t>3</w:t>
+      </w:r>
+      <w:r>
+        <w:t xml:space="preserve">  + diff, </w:t>
+      </w:r>
+      <w:r>
+        <w:t>and</w:t>
+      </w:r>
+      <w:r>
+        <w:t xml:space="preserve"> diff is the difference, in terms of x, between p</w:t>
+      </w:r>
+      <w:r>
+        <w:rPr>
+          <w:vertAlign w:val="subscript"/>
+        </w:rPr>
+        <w:t>3</w:t>
+      </w:r>
+      <w:r>
+        <w:t xml:space="preserve"> and p</w:t>
+      </w:r>
+      <w:r>
+        <w:rPr>
+          <w:vertAlign w:val="subscript"/>
+        </w:rPr>
+        <w:t>2</w:t>
+      </w:r>
+      <w:r>
+        <w:t>. I then automated this process, to generate the generalized statement: a</w:t>
+      </w:r>
+      <w:r>
+        <w:rPr>
+          <w:vertAlign w:val="subscript"/>
+        </w:rPr>
+        <w:t>n</w:t>
+      </w:r>
+      <w:r>
+        <w:t xml:space="preserve"> = a</w:t>
+      </w:r>
+      <w:r>
+        <w:rPr>
+          <w:vertAlign w:val="subscript"/>
+        </w:rPr>
+        <w:t>n-1</w:t>
+      </w:r>
+      <w:r>
+        <w:t xml:space="preserve"> + diff</w:t>
+      </w:r>
+      <w:r>
+        <w:rPr>
+          <w:vertAlign w:val="subscript"/>
+        </w:rPr>
+        <w:t>n</w:t>
+      </w:r>
+      <w:r>
+        <w:t>, b</w:t>
+      </w:r>
+      <w:r>
+        <w:rPr>
+          <w:vertAlign w:val="subscript"/>
+        </w:rPr>
+        <w:t xml:space="preserve">n </w:t>
+      </w:r>
+      <w:r>
+        <w:t>= b</w:t>
+      </w:r>
+      <w:r>
+        <w:rPr>
+          <w:vertAlign w:val="subscript"/>
+        </w:rPr>
+        <w:t>n-1</w:t>
+      </w:r>
+      <w:r>
+        <w:t xml:space="preserve"> + diff</w:t>
+      </w:r>
+      <w:r>
+        <w:rPr>
+          <w:vertAlign w:val="subscript"/>
+        </w:rPr>
+        <w:t>n</w:t>
+      </w:r>
+      <w:r>
+        <w:t>, where diff</w:t>
+      </w:r>
+      <w:r>
+        <w:rPr>
+          <w:vertAlign w:val="subscript"/>
+        </w:rPr>
+        <w:t xml:space="preserve">n </w:t>
+      </w:r>
+      <w:r>
+        <w:t>= |p</w:t>
+      </w:r>
+      <w:r>
+        <w:rPr>
+          <w:vertAlign w:val="subscript"/>
+        </w:rPr>
+        <w:t>n-1</w:t>
+      </w:r>
+      <w:r>
+        <w:t xml:space="preserve"> – p</w:t>
+      </w:r>
+      <w:r>
+        <w:rPr>
+          <w:vertAlign w:val="subscript"/>
+        </w:rPr>
+        <w:t>n-2</w:t>
+      </w:r>
+      <w:r>
+        <w:t>|. This worked for relatively small M, but as I increased the size of M</w:t>
+      </w:r>
+      <w:r>
+        <w:t xml:space="preserve"> to</w:t>
+      </w:r>
+      <w:r>
+        <w:t xml:space="preserve"> over 200, this became an issue as the interval would result in same signs for J</w:t>
+      </w:r>
+      <w:r>
+        <w:rPr>
+          <w:vertAlign w:val="subscript"/>
+        </w:rPr>
+        <w:t>0</w:t>
+      </w:r>
+      <w:r>
+        <w:t>(a</w:t>
+      </w:r>
+      <w:r>
+        <w:rPr>
+          <w:vertAlign w:val="subscript"/>
+        </w:rPr>
+        <w:t>n</w:t>
+      </w:r>
+      <w:r>
+        <w:t>) and J</w:t>
+      </w:r>
+      <w:r>
+        <w:rPr>
+          <w:vertAlign w:val="subscript"/>
+        </w:rPr>
+        <w:t>0</w:t>
+      </w:r>
+      <w:r>
+        <w:t>(b</w:t>
+      </w:r>
+      <w:r>
+        <w:rPr>
+          <w:vertAlign w:val="subscript"/>
+        </w:rPr>
+        <w:t>n</w:t>
+      </w:r>
+      <w:r>
+        <w:t>). To resolve this issue, I added a small section of code that increments b</w:t>
+      </w:r>
+      <w:r>
+        <w:rPr>
+          <w:vertAlign w:val="subscript"/>
+        </w:rPr>
+        <w:t xml:space="preserve">n </w:t>
+      </w:r>
+      <w:r>
+        <w:t>by one until the signs for J</w:t>
+      </w:r>
+      <w:r>
+        <w:rPr>
+          <w:vertAlign w:val="subscript"/>
+        </w:rPr>
+        <w:t>0</w:t>
+      </w:r>
+      <w:r>
+        <w:t>(a</w:t>
+      </w:r>
+      <w:r>
+        <w:rPr>
+          <w:vertAlign w:val="subscript"/>
+        </w:rPr>
+        <w:t>n</w:t>
+      </w:r>
+      <w:r>
+        <w:t>) and J</w:t>
+      </w:r>
+      <w:r>
+        <w:rPr>
+          <w:vertAlign w:val="subscript"/>
+        </w:rPr>
+        <w:t>0</w:t>
+      </w:r>
+      <w:r>
+        <w:t>(b</w:t>
+      </w:r>
+      <w:r>
+        <w:rPr>
+          <w:vertAlign w:val="subscript"/>
+        </w:rPr>
+        <w:t>n</w:t>
+      </w:r>
+      <w:r>
+        <w:t xml:space="preserve">) are opposites. I then added some code </w:t>
+      </w:r>
+      <w:r>
+        <w:t>to</w:t>
+      </w:r>
+      <w:r>
+        <w:t xml:space="preserve"> check </w:t>
+      </w:r>
+      <w:r>
+        <w:t>that the</w:t>
+      </w:r>
+      <w:r>
+        <w:t xml:space="preserve"> error produced by the bisection method did not go over </w:t>
+      </w:r>
+      <w:r>
+        <w:t>1x10</w:t>
+      </w:r>
+      <w:r>
+        <w:rPr>
+          <w:vertAlign w:val="superscript"/>
+        </w:rPr>
+        <w:t>-5</w:t>
+      </w:r>
+      <w:r>
+        <w:t>. I also set my tolerance</w:t>
+      </w:r>
+      <w:r>
+        <w:t xml:space="preserve">(TOL) </w:t>
+      </w:r>
+      <w:r>
+        <w:t>for the bisection method to 1x10</w:t>
+      </w:r>
+      <w:r>
+        <w:rPr>
+          <w:vertAlign w:val="superscript"/>
+        </w:rPr>
+        <w:t>-</w:t>
+      </w:r>
+      <w:r>
+        <w:rPr>
+          <w:vertAlign w:val="superscript"/>
+        </w:rPr>
+        <w:t>12</w:t>
+      </w:r>
+      <w:r>
+        <w:t xml:space="preserve"> as this is the lowest tolerance that allows the script to run in reasonable time on my computer.</w:t>
+      </w:r>
+      <w:r>
+        <w:t xml:space="preserve">  Once this was all in place, I increased the value of M gradually to </w:t>
+      </w:r>
+      <w:r>
+        <w:t>settle at</w:t>
+      </w:r>
+      <w:r>
+        <w:t xml:space="preserve"> M = 5000</w:t>
+      </w:r>
+      <w:r>
+        <w:t>,</w:t>
+      </w:r>
+      <w:r>
+        <w:t xml:space="preserve"> </w:t>
+      </w:r>
+      <w:r>
+        <w:t xml:space="preserve">as </w:t>
+      </w:r>
+      <w:r>
+        <w:t>this is the maximum M that allows the script to produce results in reasonable time. The error produced by the bisection method also stays below 1x10</w:t>
+      </w:r>
+      <w:r>
+        <w:rPr>
+          <w:vertAlign w:val="superscript"/>
+        </w:rPr>
+        <w:t>-5</w:t>
+      </w:r>
+      <w:r>
+        <w:t xml:space="preserve"> for this value of M.</w:t>
+      </w:r>
+      <w:r>
+        <w:t xml:space="preserve"> </w:t>
+      </w:r>
+      <w:r>
+        <w:t xml:space="preserve"> The segment of code being referred to in this paragraph</w:t>
+      </w:r>
+      <w:r>
         <w:rPr>
           <w:noProof/>
         </w:rPr>
-        <w:drawing>
-          <wp:inline distT="0" distB="0" distL="0" distR="0" wp14:anchorId="1E6B1715" wp14:editId="0D614711">
-            <wp:extent cx="3784544" cy="1725283"/>
-            <wp:effectExtent l="0" t="0" r="6985" b="8890"/>
-            <wp:docPr id="1" name="Picture 1" descr="Chart, scatter chart&#10;&#10;Description automatically generated"/>
-            <wp:cNvGraphicFramePr>
-              <a:graphicFrameLocks xmlns:a="http://schemas.openxmlformats.org/drawingml/2006/main" noChangeAspect="1"/>
-            </wp:cNvGraphicFramePr>
-            <a:graphic xmlns:a="http://schemas.openxmlformats.org/drawingml/2006/main">
-              <a:graphicData uri="http://schemas.openxmlformats.org/drawingml/2006/picture">
-                <pic:pic xmlns:pic="http://schemas.openxmlformats.org/drawingml/2006/picture">
-                  <pic:nvPicPr>
-                    <pic:cNvPr id="1" name="Picture 1" descr="Chart, scatter chart&#10;&#10;Description automatically generated"/>
-                    <pic:cNvPicPr/>
-                  </pic:nvPicPr>
-                  <pic:blipFill>
-                    <a:blip r:embed="rId10"/>
-                    <a:stretch>
-                      <a:fillRect/>
-                    </a:stretch>
-                  </pic:blipFill>
-                  <pic:spPr>
-                    <a:xfrm>
-                      <a:off x="0" y="0"/>
-                      <a:ext cx="3798577" cy="1731680"/>
-                    </a:xfrm>
-                    <a:prstGeom prst="rect">
-                      <a:avLst/>
-                    </a:prstGeom>
-                  </pic:spPr>
-                </pic:pic>
-              </a:graphicData>
-            </a:graphic>
-          </wp:inline>
-        </w:drawing>
+        <w:t xml:space="preserve"> </w:t>
+      </w:r>
+      <w:r>
+        <w:rPr>
+          <w:noProof/>
+        </w:rPr>
+        <w:t>is below.</w:t>
+      </w:r>
+    </w:p>
+    <w:p>
+      <w:pPr>
+        <w:spacing w:before="240"/>
+      </w:pPr>
+    </w:p>
+    <w:p>
+      <w:pPr>
+        <w:spacing w:before="240"/>
+      </w:pPr>
+    </w:p>
+    <w:p>
+      <w:pPr>
+        <w:spacing w:before="240"/>
+      </w:pPr>
+    </w:p>
+    <w:p>
+      <w:pPr>
+        <w:spacing w:before="240"/>
+      </w:pPr>
+    </w:p>
+    <w:p>
+      <w:pPr>
+        <w:spacing w:before="240"/>
+      </w:pPr>
+    </w:p>
+    <w:p>
+      <w:pPr>
+        <w:spacing w:before="240"/>
+      </w:pPr>
+    </w:p>
+    <w:p>
+      <w:pPr>
+        <w:spacing w:before="240"/>
+        <w:ind w:firstLine="720"/>
+      </w:pPr>
+      <w:r>
+        <w:t xml:space="preserve">I wanted the program to execute </w:t>
+      </w:r>
+      <w:r>
+        <w:t>efficiently</w:t>
+      </w:r>
+      <w:r>
+        <w:t xml:space="preserve"> (less than 5 seconds), while also aiming for more accuracy by picking a large enough M and small enough TOL to get accurate results. In this scenario, the more accurate I can make M and TOL, the more robust my script is, as these have a bounding effect on the error for my bisection method.</w:t>
+      </w:r>
+    </w:p>
+    <w:p>
+      <w:pPr>
+        <w:spacing w:before="240"/>
+        <w:ind w:firstLine="720"/>
+      </w:pPr>
+      <w:r>
+        <w:t xml:space="preserve">For the determination of my a </w:t>
+      </w:r>
+      <w:r>
+        <w:t>and</w:t>
+      </w:r>
+      <w:r>
+        <w:t xml:space="preserve"> b values, I wanted to be as efficient as possible, which I did by automatically adding the difference between the previous two roots. However, this method of determining the a </w:t>
+      </w:r>
+      <w:r>
+        <w:t>and</w:t>
+      </w:r>
+      <w:r>
+        <w:t xml:space="preserve"> b values did not prove to be robust, and as such I added the incrementation algorithm for b previously detailed. This method for finding a </w:t>
+      </w:r>
+      <w:r>
+        <w:t xml:space="preserve"> and b</w:t>
+      </w:r>
+      <w:r>
+        <w:t xml:space="preserve"> is also accurate, as I noticed the difference between roots stays relatively the same, only s</w:t>
+      </w:r>
+      <w:r>
+        <w:t xml:space="preserve">lightly decreasing overtime, and as such I </w:t>
+      </w:r>
+      <w:r>
+        <w:t>calculated diff dynamically.</w:t>
+      </w:r>
+    </w:p>
+    <w:p>
+      <w:pPr>
+        <w:pStyle w:val="Heading1"/>
+      </w:pPr>
+      <w:r>
+        <w:t>The Results:</w:t>
+      </w:r>
+    </w:p>
+    <w:p>
+      <w:pPr>
+        <w:ind w:firstLine="720"/>
+        <w:rPr>
+          <w:rFonts w:ascii="Cambria Math" w:eastAsia="Cambria Math" w:hAnsi="Cambria Math"/>
+          <w:lang w:eastAsia="ja-JP"/>
+        </w:rPr>
+      </w:pPr>
+      <w:r>
+        <w:t xml:space="preserve">I </w:t>
+      </w:r>
+      <w:r>
+        <w:t xml:space="preserve">then treated the roots produced by the script as </w:t>
+      </w:r>
+      <w:r>
+        <w:t>output</w:t>
+      </w:r>
+      <w:r>
+        <w:t xml:space="preserve"> values for som</w:t>
+      </w:r>
+      <w:r>
+        <w:t xml:space="preserve">e input m where, </w:t>
+      </w:r>
+      <w:r>
+        <w:t>m</w:t>
+      </w:r>
+      <w:r>
+        <w:rPr>
+          <w:rFonts w:eastAsia="Cambria Math" w:hint="eastAsia"/>
+        </w:rPr>
+        <w:t xml:space="preserve"> </w:t>
+      </w:r>
+      <w:r>
+        <w:rPr>
+          <w:rFonts w:ascii="Cambria Math" w:hAnsi="Cambria Math" w:cs="Cambria Math"/>
+          <w:color w:val="202122"/>
+          <w:sz w:val="21"/>
+          <w:szCs w:val="21"/>
+          <w:shd w:val="clear" w:color="auto" w:fill="FFFFFF"/>
+        </w:rPr>
+        <w:t xml:space="preserve">∈ </w:t>
+      </w:r>
+      <w:r>
+        <w:t>{1,</w:t>
+      </w:r>
+      <w:r>
+        <w:t xml:space="preserve"> </w:t>
+      </w:r>
+      <w:r>
+        <w:t>2,</w:t>
+      </w:r>
+      <w:r>
+        <w:t xml:space="preserve"> </w:t>
+      </w:r>
+      <w:r>
+        <w:t>…, M}</w:t>
+      </w:r>
+      <w:r>
+        <w:t xml:space="preserve">, </w:t>
+      </w:r>
+      <w:r>
+        <w:t>and</w:t>
+      </w:r>
+      <w:r>
+        <w:t xml:space="preserve"> found the linear least squares interpolating polynomial for all M points. I then used the concept of extrapolation to find </w:t>
+      </w:r>
+      <w:r>
+        <w:rPr>
+          <w:rFonts w:cstheme="minorHAnsi"/>
+        </w:rPr>
+        <w:t>α</w:t>
+      </w:r>
+      <w:r>
+        <w:t xml:space="preserve"> and </w:t>
+      </w:r>
+      <w:r>
+        <w:rPr>
+          <w:rFonts w:cstheme="minorHAnsi"/>
+        </w:rPr>
+        <w:t>β</w:t>
+      </w:r>
+      <w:r>
+        <w:t xml:space="preserve"> from this interpolating polynomial, where </w:t>
+      </w:r>
+      <w:r>
+        <w:rPr>
+          <w:rFonts w:cstheme="minorHAnsi"/>
+        </w:rPr>
+        <w:t>α</w:t>
+      </w:r>
+      <w:r>
+        <w:t xml:space="preserve"> is the slope and </w:t>
+      </w:r>
+      <w:r>
+        <w:rPr>
+          <w:rFonts w:cstheme="minorHAnsi"/>
+        </w:rPr>
+        <w:t>β</w:t>
+      </w:r>
+      <w:r>
+        <w:t>/</w:t>
+      </w:r>
+      <w:r>
+        <w:rPr>
+          <w:rFonts w:cstheme="minorHAnsi"/>
+        </w:rPr>
+        <w:t>α</w:t>
+      </w:r>
+      <w:r>
+        <w:t xml:space="preserve"> is the y-intercept, asking MATLAB to print </w:t>
+      </w:r>
+      <w:r>
+        <w:rPr>
+          <w:rFonts w:cstheme="minorHAnsi"/>
+        </w:rPr>
+        <w:t xml:space="preserve">the </w:t>
+      </w:r>
+      <w:r>
+        <w:rPr>
+          <w:rFonts w:cstheme="minorHAnsi"/>
+        </w:rPr>
+        <w:t>calculated values for α and β</w:t>
+      </w:r>
+      <w:r>
+        <w:t xml:space="preserve">, I get the results </w:t>
+      </w:r>
+      <w:r>
+        <w:rPr>
+          <w:rFonts w:cstheme="minorHAnsi"/>
+        </w:rPr>
+        <w:t>α</w:t>
+      </w:r>
+      <w:r>
+        <w:rPr>
+          <w:rFonts w:cstheme="minorHAnsi"/>
+        </w:rPr>
+        <w:t xml:space="preserve">= </w:t>
+      </w:r>
+      <w:r>
+        <w:rPr>
+          <w:rFonts w:cstheme="minorHAnsi"/>
+        </w:rPr>
+        <w:t>3.14159258220125</w:t>
+      </w:r>
+      <w:r>
+        <w:rPr>
+          <w:rFonts w:cstheme="minorHAnsi"/>
+        </w:rPr>
+        <w:t xml:space="preserve">, and </w:t>
+      </w:r>
+      <w:r>
+        <w:rPr>
+          <w:rFonts w:cstheme="minorHAnsi"/>
+        </w:rPr>
+        <w:t>β</w:t>
+      </w:r>
+      <w:r>
+        <w:rPr>
+          <w:rFonts w:cstheme="minorHAnsi"/>
+        </w:rPr>
+        <w:t xml:space="preserve">= </w:t>
+      </w:r>
+      <w:r>
+        <w:rPr>
+          <w:rFonts w:cstheme="minorHAnsi"/>
+        </w:rPr>
+        <w:t>-0.249919185192266</w:t>
+      </w:r>
+      <w:r>
+        <w:rPr>
+          <w:rFonts w:cstheme="minorHAnsi"/>
+        </w:rPr>
+        <w:t xml:space="preserve">. </w:t>
+      </w:r>
+      <w:r>
+        <w:rPr>
+          <w:rFonts w:cstheme="minorHAnsi"/>
+        </w:rPr>
+        <w:t xml:space="preserve">With these results I could immediately recognize that the exact value for </w:t>
+      </w:r>
+      <w:r>
+        <w:rPr>
+          <w:rFonts w:cstheme="minorHAnsi"/>
+        </w:rPr>
+        <w:t xml:space="preserve">α </w:t>
+      </w:r>
+      <w:r>
+        <w:rPr>
+          <w:rFonts w:cstheme="minorHAnsi"/>
+        </w:rPr>
+        <w:t>is</w:t>
+      </w:r>
+      <w:r>
+        <w:rPr>
+          <w:rFonts w:cstheme="minorHAnsi"/>
+        </w:rPr>
+        <w:t xml:space="preserve"> </w:t>
+      </w:r>
+      <w:r>
+        <w:rPr>
+          <w:rFonts w:cstheme="minorHAnsi"/>
+        </w:rPr>
+        <w:t xml:space="preserve">likely to </w:t>
+      </w:r>
+      <w:r>
+        <w:rPr>
+          <w:rFonts w:cstheme="minorHAnsi"/>
+        </w:rPr>
+        <w:t xml:space="preserve">be </w:t>
+      </w:r>
+      <m:oMath>
+        <m:r>
+          <w:rPr>
+            <w:rFonts w:ascii="Cambria Math" w:hAnsi="Cambria Math" w:cstheme="minorHAnsi"/>
+          </w:rPr>
+          <m:t>π</m:t>
+        </m:r>
+      </m:oMath>
+      <w:r>
+        <w:rPr>
+          <w:rFonts w:cstheme="minorHAnsi"/>
+        </w:rPr>
+        <w:t>, and</w:t>
+      </w:r>
+      <w:r>
+        <w:rPr>
+          <w:rFonts w:cstheme="minorHAnsi"/>
+        </w:rPr>
+        <w:t xml:space="preserve"> the exact value for</w:t>
+      </w:r>
+      <w:r>
+        <w:rPr>
+          <w:rFonts w:cstheme="minorHAnsi"/>
+        </w:rPr>
+        <w:t xml:space="preserve"> β </w:t>
+      </w:r>
+      <w:r>
+        <w:rPr>
+          <w:rFonts w:cstheme="minorHAnsi"/>
+        </w:rPr>
+        <w:t xml:space="preserve">is likely to be </w:t>
+      </w:r>
+      <w:r>
+        <w:rPr>
+          <w:rFonts w:cstheme="minorHAnsi"/>
+        </w:rPr>
+        <w:t xml:space="preserve"> -1/4. </w:t>
       </w:r>
     </w:p>
     <w:sectPr>
       <w:pgSz w:w="12240" w:h="15840"/>
-      <w:pgMar w:top="720" w:right="720" w:bottom="360" w:left="360" w:header="706" w:footer="706" w:gutter="0"/>
+      <w:pgMar w:top="720" w:right="720" w:bottom="720" w:left="720" w:header="706" w:footer="706" w:gutter="0"/>
       <w:cols w:space="708"/>
       <w:docGrid w:linePitch="360"/>
     </w:sectPr>
@@ -718,7 +1022,7 @@
   <w:docDefaults>
     <w:rPrDefault>
       <w:rPr>
-        <w:rFonts w:asciiTheme="minorHAnsi" w:eastAsiaTheme="minorHAnsi" w:hAnsiTheme="minorHAnsi" w:cstheme="minorBidi"/>
+        <w:rFonts w:asciiTheme="minorHAnsi" w:eastAsia="MS Mincho" w:hAnsiTheme="minorHAnsi" w:cstheme="minorBidi"/>
         <w:sz w:val="22"/>
         <w:szCs w:val="22"/>
         <w:lang w:val="en-CA" w:eastAsia="en-US" w:bidi="ar-SA"/>
@@ -1604,25 +1908,6 @@
 </file>
 
 <file path=customXml/item1.xml><?xml version="1.0" encoding="utf-8"?>
-<?mso-contentType ?>
-<FormTemplates xmlns="http://schemas.microsoft.com/sharepoint/v3/contenttype/forms">
-  <Display>DocumentLibraryForm</Display>
-  <Edit>DocumentLibraryForm</Edit>
-  <New>DocumentLibraryForm</New>
-</FormTemplates>
-</file>
-
-<file path=customXml/item2.xml><?xml version="1.0" encoding="utf-8"?>
-<b:Sources xmlns:b="http://schemas.openxmlformats.org/officeDocument/2006/bibliography" xmlns="http://schemas.openxmlformats.org/officeDocument/2006/bibliography" SelectedStyle="\APASixthEditionOfficeOnline.xsl" StyleName="APA" Version="6"/>
-</file>
-
-<file path=customXml/item3.xml><?xml version="1.0" encoding="utf-8"?>
-<p:properties xmlns:p="http://schemas.microsoft.com/office/2006/metadata/properties" xmlns:xsi="http://www.w3.org/2001/XMLSchema-instance" xmlns:pc="http://schemas.microsoft.com/office/infopath/2007/PartnerControls">
-  <documentManagement/>
-</p:properties>
-</file>
-
-<file path=customXml/item4.xml><?xml version="1.0" encoding="utf-8"?>
 <ct:contentTypeSchema xmlns:ct="http://schemas.microsoft.com/office/2006/metadata/contentType" xmlns:ma="http://schemas.microsoft.com/office/2006/metadata/properties/metaAttributes" ct:_="" ma:_="" ma:contentTypeName="Document" ma:contentTypeID="0x010100C35B9703F505D840BF5594E31F5D0CB9" ma:contentTypeVersion="9" ma:contentTypeDescription="Create a new document." ma:contentTypeScope="" ma:versionID="6af875c682da2d87d7d7ca28513c86b8">
   <xsd:schema xmlns:xsd="http://www.w3.org/2001/XMLSchema" xmlns:xs="http://www.w3.org/2001/XMLSchema" xmlns:p="http://schemas.microsoft.com/office/2006/metadata/properties" xmlns:ns3="50635b69-0485-483c-9ac6-d22baa82e74d" targetNamespace="http://schemas.microsoft.com/office/2006/metadata/properties" ma:root="true" ma:fieldsID="fadeefbbf5f952be572a1d73f0acd9c5" ns3:_="">
     <xsd:import namespace="50635b69-0485-483c-9ac6-d22baa82e74d"/>
@@ -1800,10 +2085,39 @@
 </ct:contentTypeSchema>
 </file>
 
+<file path=customXml/item2.xml><?xml version="1.0" encoding="utf-8"?>
+<b:Sources xmlns:b="http://schemas.openxmlformats.org/officeDocument/2006/bibliography" xmlns="http://schemas.openxmlformats.org/officeDocument/2006/bibliography" SelectedStyle="\APASixthEditionOfficeOnline.xsl" StyleName="APA" Version="6"/>
+</file>
+
+<file path=customXml/item3.xml><?xml version="1.0" encoding="utf-8"?>
+<p:properties xmlns:p="http://schemas.microsoft.com/office/2006/metadata/properties" xmlns:xsi="http://www.w3.org/2001/XMLSchema-instance" xmlns:pc="http://schemas.microsoft.com/office/infopath/2007/PartnerControls">
+  <documentManagement/>
+</p:properties>
+</file>
+
+<file path=customXml/item4.xml><?xml version="1.0" encoding="utf-8"?>
+<?mso-contentType ?>
+<FormTemplates xmlns="http://schemas.microsoft.com/sharepoint/v3/contenttype/forms">
+  <Display>DocumentLibraryForm</Display>
+  <Edit>DocumentLibraryForm</Edit>
+  <New>DocumentLibraryForm</New>
+</FormTemplates>
+</file>
+
 <file path=customXml/itemProps1.xml><?xml version="1.0" encoding="utf-8"?>
-<ds:datastoreItem xmlns:ds="http://schemas.openxmlformats.org/officeDocument/2006/customXml" ds:itemID="{CE7660F0-7491-4F60-BE2A-080D9B86E313}">
+<ds:datastoreItem xmlns:ds="http://schemas.openxmlformats.org/officeDocument/2006/customXml" ds:itemID="{2223E41F-4E4D-48CC-8302-B23176CE3565}">
   <ds:schemaRefs>
-    <ds:schemaRef ds:uri="http://schemas.microsoft.com/sharepoint/v3/contenttype/forms"/>
+    <ds:schemaRef ds:uri="http://schemas.microsoft.com/office/2006/metadata/contentType"/>
+    <ds:schemaRef ds:uri="http://schemas.microsoft.com/office/2006/metadata/properties/metaAttributes"/>
+    <ds:schemaRef ds:uri="http://www.w3.org/2001/XMLSchema"/>
+    <ds:schemaRef ds:uri="http://schemas.microsoft.com/office/2006/metadata/properties"/>
+    <ds:schemaRef ds:uri="50635b69-0485-483c-9ac6-d22baa82e74d"/>
+    <ds:schemaRef ds:uri="http://schemas.microsoft.com/office/2006/documentManagement/types"/>
+    <ds:schemaRef ds:uri="http://schemas.microsoft.com/office/infopath/2007/PartnerControls"/>
+    <ds:schemaRef ds:uri="http://schemas.openxmlformats.org/package/2006/metadata/core-properties"/>
+    <ds:schemaRef ds:uri="http://purl.org/dc/elements/1.1/"/>
+    <ds:schemaRef ds:uri="http://purl.org/dc/terms/"/>
+    <ds:schemaRef ds:uri="http://schemas.microsoft.com/internal/obd"/>
   </ds:schemaRefs>
 </ds:datastoreItem>
 </file>
@@ -1826,19 +2140,9 @@
 </file>
 
 <file path=customXml/itemProps4.xml><?xml version="1.0" encoding="utf-8"?>
-<ds:datastoreItem xmlns:ds="http://schemas.openxmlformats.org/officeDocument/2006/customXml" ds:itemID="{2223E41F-4E4D-48CC-8302-B23176CE3565}">
+<ds:datastoreItem xmlns:ds="http://schemas.openxmlformats.org/officeDocument/2006/customXml" ds:itemID="{CE7660F0-7491-4F60-BE2A-080D9B86E313}">
   <ds:schemaRefs>
-    <ds:schemaRef ds:uri="http://schemas.microsoft.com/office/2006/metadata/contentType"/>
-    <ds:schemaRef ds:uri="http://schemas.microsoft.com/office/2006/metadata/properties/metaAttributes"/>
-    <ds:schemaRef ds:uri="http://www.w3.org/2001/XMLSchema"/>
-    <ds:schemaRef ds:uri="http://schemas.microsoft.com/office/2006/metadata/properties"/>
-    <ds:schemaRef ds:uri="50635b69-0485-483c-9ac6-d22baa82e74d"/>
-    <ds:schemaRef ds:uri="http://schemas.microsoft.com/office/2006/documentManagement/types"/>
-    <ds:schemaRef ds:uri="http://schemas.microsoft.com/office/infopath/2007/PartnerControls"/>
-    <ds:schemaRef ds:uri="http://schemas.openxmlformats.org/package/2006/metadata/core-properties"/>
-    <ds:schemaRef ds:uri="http://purl.org/dc/elements/1.1/"/>
-    <ds:schemaRef ds:uri="http://purl.org/dc/terms/"/>
-    <ds:schemaRef ds:uri="http://schemas.microsoft.com/internal/obd"/>
+    <ds:schemaRef ds:uri="http://schemas.microsoft.com/sharepoint/v3/contenttype/forms"/>
   </ds:schemaRefs>
 </ds:datastoreItem>
 </file>
</xml_diff>